<commit_message>
[SER - Labo01] Corrected some words
</commit_message>
<xml_diff>
--- a/SER/Labo1/Documentation.docx
+++ b/SER/Labo1/Documentation.docx
@@ -1,6 +1,6 @@
 
 <file path=word/document.xml><?xml version="1.0" encoding="utf-8"?>
-<w:document xmlns:wpc="http://schemas.microsoft.com/office/word/2010/wordprocessingCanvas" xmlns:mc="http://schemas.openxmlformats.org/markup-compatibility/2006" xmlns:o="urn:schemas-microsoft-com:office:office" xmlns:r="http://schemas.openxmlformats.org/officeDocument/2006/relationships" xmlns:m="http://schemas.openxmlformats.org/officeDocument/2006/math" xmlns:v="urn:schemas-microsoft-com:vml" xmlns:wp14="http://schemas.microsoft.com/office/word/2010/wordprocessingDrawing" xmlns:wp="http://schemas.openxmlformats.org/drawingml/2006/wordprocessingDrawing" xmlns:w10="urn:schemas-microsoft-com:office:word" xmlns:w="http://schemas.openxmlformats.org/wordprocessingml/2006/main" xmlns:w14="http://schemas.microsoft.com/office/word/2010/wordml" xmlns:w15="http://schemas.microsoft.com/office/word/2012/wordml" xmlns:wpg="http://schemas.microsoft.com/office/word/2010/wordprocessingGroup" xmlns:wpi="http://schemas.microsoft.com/office/word/2010/wordprocessingInk" xmlns:wne="http://schemas.microsoft.com/office/word/2006/wordml" xmlns:wps="http://schemas.microsoft.com/office/word/2010/wordprocessingShape" mc:Ignorable="w14 w15 wp14">
+<w:document xmlns:wpc="http://schemas.microsoft.com/office/word/2010/wordprocessingCanvas" xmlns:cx="http://schemas.microsoft.com/office/drawing/2014/chartex" xmlns:cx1="http://schemas.microsoft.com/office/drawing/2015/9/8/chartex" xmlns:cx2="http://schemas.microsoft.com/office/drawing/2015/10/21/chartex" xmlns:mc="http://schemas.openxmlformats.org/markup-compatibility/2006" xmlns:o="urn:schemas-microsoft-com:office:office" xmlns:r="http://schemas.openxmlformats.org/officeDocument/2006/relationships" xmlns:m="http://schemas.openxmlformats.org/officeDocument/2006/math" xmlns:v="urn:schemas-microsoft-com:vml" xmlns:wp14="http://schemas.microsoft.com/office/word/2010/wordprocessingDrawing" xmlns:wp="http://schemas.openxmlformats.org/drawingml/2006/wordprocessingDrawing" xmlns:w10="urn:schemas-microsoft-com:office:word" xmlns:w="http://schemas.openxmlformats.org/wordprocessingml/2006/main" xmlns:w14="http://schemas.microsoft.com/office/word/2010/wordml" xmlns:w15="http://schemas.microsoft.com/office/word/2012/wordml" xmlns:w16se="http://schemas.microsoft.com/office/word/2015/wordml/symex" xmlns:wpg="http://schemas.microsoft.com/office/word/2010/wordprocessingGroup" xmlns:wpi="http://schemas.microsoft.com/office/word/2010/wordprocessingInk" xmlns:wne="http://schemas.microsoft.com/office/word/2006/wordml" xmlns:wps="http://schemas.microsoft.com/office/word/2010/wordprocessingShape" mc:Ignorable="w14 w15 w16se wp14">
   <w:body>
     <w:sdt>
       <w:sdtPr>
@@ -21,11 +21,12 @@
           <w:r>
             <w:rPr>
               <w:noProof/>
+              <w:lang w:eastAsia="fr-CH"/>
             </w:rPr>
             <mc:AlternateContent>
               <mc:Choice Requires="wps">
                 <w:drawing>
-                  <wp:anchor distT="0" distB="0" distL="182880" distR="182880" simplePos="0" relativeHeight="251660288" behindDoc="0" locked="0" layoutInCell="1" allowOverlap="1">
+                  <wp:anchor distT="0" distB="0" distL="182880" distR="182880" simplePos="0" relativeHeight="251660288" behindDoc="0" locked="0" layoutInCell="1" allowOverlap="1" wp14:anchorId="646BA7DB" wp14:editId="11135A4C">
                     <wp:simplePos x="0" y="0"/>
                     <mc:AlternateContent>
                       <mc:Choice Requires="wp14">
@@ -113,6 +114,7 @@
                                     <w:dataBinding w:prefixMappings="xmlns:ns0='http://purl.org/dc/elements/1.1/' xmlns:ns1='http://schemas.openxmlformats.org/package/2006/metadata/core-properties' " w:xpath="/ns1:coreProperties[1]/ns0:title[1]" w:storeItemID="{6C3C8BC8-F283-45AE-878A-BAB7291924A1}"/>
                                     <w:text/>
                                   </w:sdtPr>
+                                  <w:sdtEndPr/>
                                   <w:sdtContent>
                                     <w:r>
                                       <w:rPr>
@@ -139,6 +141,7 @@
                                   <w:dataBinding w:prefixMappings="xmlns:ns0='http://purl.org/dc/elements/1.1/' xmlns:ns1='http://schemas.openxmlformats.org/package/2006/metadata/core-properties' " w:xpath="/ns1:coreProperties[1]/ns0:subject[1]" w:storeItemID="{6C3C8BC8-F283-45AE-878A-BAB7291924A1}"/>
                                   <w:text/>
                                 </w:sdtPr>
+                                <w:sdtEndPr/>
                                 <w:sdtContent>
                                   <w:p>
                                     <w:pPr>
@@ -177,6 +180,7 @@
                                   <w:dataBinding w:prefixMappings="xmlns:ns0='http://purl.org/dc/elements/1.1/' xmlns:ns1='http://schemas.openxmlformats.org/package/2006/metadata/core-properties' " w:xpath="/ns1:coreProperties[1]/ns0:creator[1]" w:storeItemID="{6C3C8BC8-F283-45AE-878A-BAB7291924A1}"/>
                                   <w:text/>
                                 </w:sdtPr>
+                                <w:sdtEndPr/>
                                 <w:sdtContent>
                                   <w:p>
                                     <w:pPr>
@@ -223,7 +227,7 @@
               </mc:Choice>
               <mc:Fallback>
                 <w:pict>
-                  <v:shapetype id="_x0000_t202" coordsize="21600,21600" o:spt="202" path="m,l,21600r21600,l21600,xe">
+                  <v:shapetype w14:anchorId="646BA7DB" id="_x0000_t202" coordsize="21600,21600" o:spt="202" path="m,l,21600r21600,l21600,xe">
                     <v:stroke joinstyle="miter"/>
                     <v:path gradientshapeok="t" o:connecttype="rect"/>
                   </v:shapetype>
@@ -253,6 +257,7 @@
                               <w:dataBinding w:prefixMappings="xmlns:ns0='http://purl.org/dc/elements/1.1/' xmlns:ns1='http://schemas.openxmlformats.org/package/2006/metadata/core-properties' " w:xpath="/ns1:coreProperties[1]/ns0:title[1]" w:storeItemID="{6C3C8BC8-F283-45AE-878A-BAB7291924A1}"/>
                               <w:text/>
                             </w:sdtPr>
+                            <w:sdtEndPr/>
                             <w:sdtContent>
                               <w:r>
                                 <w:rPr>
@@ -279,6 +284,7 @@
                             <w:dataBinding w:prefixMappings="xmlns:ns0='http://purl.org/dc/elements/1.1/' xmlns:ns1='http://schemas.openxmlformats.org/package/2006/metadata/core-properties' " w:xpath="/ns1:coreProperties[1]/ns0:subject[1]" w:storeItemID="{6C3C8BC8-F283-45AE-878A-BAB7291924A1}"/>
                             <w:text/>
                           </w:sdtPr>
+                          <w:sdtEndPr/>
                           <w:sdtContent>
                             <w:p>
                               <w:pPr>
@@ -317,6 +323,7 @@
                             <w:dataBinding w:prefixMappings="xmlns:ns0='http://purl.org/dc/elements/1.1/' xmlns:ns1='http://schemas.openxmlformats.org/package/2006/metadata/core-properties' " w:xpath="/ns1:coreProperties[1]/ns0:creator[1]" w:storeItemID="{6C3C8BC8-F283-45AE-878A-BAB7291924A1}"/>
                             <w:text/>
                           </w:sdtPr>
+                          <w:sdtEndPr/>
                           <w:sdtContent>
                             <w:p>
                               <w:pPr>
@@ -352,11 +359,12 @@
           <w:r>
             <w:rPr>
               <w:noProof/>
+              <w:lang w:eastAsia="fr-CH"/>
             </w:rPr>
             <mc:AlternateContent>
               <mc:Choice Requires="wps">
                 <w:drawing>
-                  <wp:anchor distT="0" distB="0" distL="114300" distR="114300" simplePos="0" relativeHeight="251659264" behindDoc="0" locked="0" layoutInCell="1" allowOverlap="1">
+                  <wp:anchor distT="0" distB="0" distL="114300" distR="114300" simplePos="0" relativeHeight="251659264" behindDoc="0" locked="0" layoutInCell="1" allowOverlap="1" wp14:anchorId="2E7BD201" wp14:editId="5F343346">
                     <wp:simplePos x="0" y="0"/>
                     <wp:positionH relativeFrom="margin">
                       <wp:align>right</wp:align>
@@ -434,6 +442,7 @@
                                     <w:calendar w:val="gregorian"/>
                                   </w:date>
                                 </w:sdtPr>
+                                <w:sdtEndPr/>
                                 <w:sdtContent>
                                   <w:p>
                                     <w:pPr>
@@ -479,7 +488,7 @@
               </mc:Choice>
               <mc:Fallback>
                 <w:pict>
-                  <v:rect id="Rectangle 132" o:spid="_x0000_s1027" style="position:absolute;margin-left:-4.4pt;margin-top:0;width:46.8pt;height:77.75pt;z-index:251659264;visibility:visible;mso-wrap-style:square;mso-width-percent:76;mso-height-percent:98;mso-top-percent:23;mso-wrap-distance-left:9pt;mso-wrap-distance-top:0;mso-wrap-distance-right:9pt;mso-wrap-distance-bottom:0;mso-position-horizontal:right;mso-position-horizontal-relative:margin;mso-position-vertical-relative:page;mso-width-percent:76;mso-height-percent:98;mso-top-percent:23;mso-width-relative:page;mso-height-relative:page;v-text-anchor:bottom" o:gfxdata="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" fillcolor="#5b9bd5 [3204]" stroked="f" strokeweight="1pt">
+                  <v:rect w14:anchorId="2E7BD201" id="Rectangle 132" o:spid="_x0000_s1027" style="position:absolute;margin-left:-4.4pt;margin-top:0;width:46.8pt;height:77.75pt;z-index:251659264;visibility:visible;mso-wrap-style:square;mso-width-percent:76;mso-height-percent:98;mso-top-percent:23;mso-wrap-distance-left:9pt;mso-wrap-distance-top:0;mso-wrap-distance-right:9pt;mso-wrap-distance-bottom:0;mso-position-horizontal:right;mso-position-horizontal-relative:margin;mso-position-vertical-relative:page;mso-width-percent:76;mso-height-percent:98;mso-top-percent:23;mso-width-relative:page;mso-height-relative:page;v-text-anchor:bottom" o:gfxdata="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" fillcolor="#5b9bd5 [3204]" stroked="f" strokeweight="1pt">
                     <v:path arrowok="t"/>
                     <o:lock v:ext="edit" aspectratio="t"/>
                     <v:textbox inset="3.6pt,,3.6pt">
@@ -502,6 +511,7 @@
                               <w:calendar w:val="gregorian"/>
                             </w:date>
                           </w:sdtPr>
+                          <w:sdtEndPr/>
                           <w:sdtContent>
                             <w:p>
                               <w:pPr>
@@ -543,7 +553,11 @@
         <w:sdt>
           <w:sdtPr>
             <w:rPr>
-              <w:lang w:val="fr-FR"/>
+              <w:rFonts w:asciiTheme="minorHAnsi" w:eastAsiaTheme="minorHAnsi" w:hAnsiTheme="minorHAnsi" w:cstheme="minorBidi"/>
+              <w:color w:val="auto"/>
+              <w:sz w:val="22"/>
+              <w:szCs w:val="22"/>
+              <w:lang w:val="fr-FR" w:eastAsia="en-US"/>
             </w:rPr>
             <w:id w:val="537166079"/>
             <w:docPartObj>
@@ -553,13 +567,8 @@
           </w:sdtPr>
           <w:sdtEndPr>
             <w:rPr>
-              <w:rFonts w:asciiTheme="minorHAnsi" w:eastAsiaTheme="minorHAnsi" w:hAnsiTheme="minorHAnsi" w:cstheme="minorBidi"/>
               <w:b/>
               <w:bCs/>
-              <w:color w:val="auto"/>
-              <w:sz w:val="22"/>
-              <w:szCs w:val="22"/>
-              <w:lang w:eastAsia="en-US"/>
             </w:rPr>
           </w:sdtEndPr>
           <w:sdtContent>
@@ -596,146 +605,13 @@
               <w:r>
                 <w:fldChar w:fldCharType="separate"/>
               </w:r>
-              <w:bookmarkStart w:id="0" w:name="_GoBack"/>
-              <w:bookmarkEnd w:id="0"/>
-              <w:r>
-                <w:rPr>
-                  <w:rStyle w:val="Lienhypertexte"/>
-                  <w:noProof/>
-                </w:rPr>
-                <w:fldChar w:fldCharType="begin"/>
-              </w:r>
-              <w:r>
-                <w:rPr>
-                  <w:rStyle w:val="Lienhypertexte"/>
-                  <w:noProof/>
-                </w:rPr>
-                <w:instrText xml:space="preserve"> </w:instrText>
-              </w:r>
-              <w:r>
-                <w:rPr>
-                  <w:noProof/>
-                </w:rPr>
-                <w:instrText>HYPERLINK \l "_Toc447742726"</w:instrText>
-              </w:r>
-              <w:r>
-                <w:rPr>
-                  <w:rStyle w:val="Lienhypertexte"/>
-                  <w:noProof/>
-                </w:rPr>
-                <w:instrText xml:space="preserve"> </w:instrText>
-              </w:r>
-              <w:r>
-                <w:rPr>
-                  <w:rStyle w:val="Lienhypertexte"/>
-                  <w:noProof/>
-                </w:rPr>
-              </w:r>
-              <w:r>
-                <w:rPr>
-                  <w:rStyle w:val="Lienhypertexte"/>
-                  <w:noProof/>
-                </w:rPr>
-                <w:fldChar w:fldCharType="separate"/>
-              </w:r>
-              <w:r>
-                <w:rPr>
-                  <w:rStyle w:val="Lienhypertexte"/>
-                  <w:noProof/>
-                </w:rPr>
-                <w:t>1.</w:t>
-              </w:r>
-              <w:r>
-                <w:rPr>
-                  <w:rFonts w:eastAsiaTheme="minorEastAsia"/>
-                  <w:noProof/>
-                  <w:lang w:eastAsia="fr-CH"/>
-                </w:rPr>
-                <w:tab/>
-              </w:r>
-              <w:r>
-                <w:rPr>
-                  <w:rStyle w:val="Lienhypertexte"/>
-                  <w:noProof/>
-                </w:rPr>
-                <w:t>Introduction</w:t>
-              </w:r>
-              <w:r>
-                <w:rPr>
-                  <w:noProof/>
-                  <w:webHidden/>
-                </w:rPr>
-                <w:tab/>
-              </w:r>
-              <w:r>
-                <w:rPr>
-                  <w:noProof/>
-                  <w:webHidden/>
-                </w:rPr>
-                <w:fldChar w:fldCharType="begin"/>
-              </w:r>
-              <w:r>
-                <w:rPr>
-                  <w:noProof/>
-                  <w:webHidden/>
-                </w:rPr>
-                <w:instrText xml:space="preserve"> PAGEREF _Toc447742726 \h </w:instrText>
-              </w:r>
-              <w:r>
-                <w:rPr>
-                  <w:noProof/>
-                  <w:webHidden/>
-                </w:rPr>
-              </w:r>
-              <w:r>
-                <w:rPr>
-                  <w:noProof/>
-                  <w:webHidden/>
-                </w:rPr>
-                <w:fldChar w:fldCharType="separate"/>
-              </w:r>
-              <w:r>
-                <w:rPr>
-                  <w:noProof/>
-                  <w:webHidden/>
-                </w:rPr>
-                <w:t>2</w:t>
-              </w:r>
-              <w:r>
-                <w:rPr>
-                  <w:noProof/>
-                  <w:webHidden/>
-                </w:rPr>
-                <w:fldChar w:fldCharType="end"/>
-              </w:r>
-              <w:r>
-                <w:rPr>
-                  <w:rStyle w:val="Lienhypertexte"/>
-                  <w:noProof/>
-                </w:rPr>
-                <w:fldChar w:fldCharType="end"/>
-              </w:r>
-            </w:p>
-            <w:p>
-              <w:pPr>
-                <w:pStyle w:val="TM1"/>
-                <w:tabs>
-                  <w:tab w:val="left" w:pos="440"/>
-                  <w:tab w:val="right" w:leader="dot" w:pos="9062"/>
-                </w:tabs>
-                <w:rPr>
-                  <w:rFonts w:eastAsiaTheme="minorEastAsia"/>
-                  <w:noProof/>
-                  <w:lang w:eastAsia="fr-CH"/>
-                </w:rPr>
-              </w:pPr>
-              <w:hyperlink w:anchor="_Toc447742727" w:history="1">
+              <w:hyperlink w:anchor="_Toc447800149" w:history="1">
                 <w:r>
                   <w:rPr>
                     <w:rStyle w:val="Lienhypertexte"/>
                     <w:noProof/>
                   </w:rPr>
-                  <w:t>2.</w:t>
+                  <w:t>1.</w:t>
                 </w:r>
                 <w:r>
                   <w:rPr>
@@ -750,7 +626,7 @@
                     <w:rStyle w:val="Lienhypertexte"/>
                     <w:noProof/>
                   </w:rPr>
-                  <w:t>Structure du document XML</w:t>
+                  <w:t>Introduction</w:t>
                 </w:r>
                 <w:r>
                   <w:rPr>
@@ -771,7 +647,7 @@
                     <w:noProof/>
                     <w:webHidden/>
                   </w:rPr>
-                  <w:instrText xml:space="preserve"> PAGEREF _Toc447742727 \h </w:instrText>
+                  <w:instrText xml:space="preserve"> PAGEREF _Toc447800149 \h </w:instrText>
                 </w:r>
                 <w:r>
                   <w:rPr>
@@ -815,13 +691,13 @@
                   <w:lang w:eastAsia="fr-CH"/>
                 </w:rPr>
               </w:pPr>
-              <w:hyperlink w:anchor="_Toc447742728" w:history="1">
+              <w:hyperlink w:anchor="_Toc447800150" w:history="1">
                 <w:r>
                   <w:rPr>
                     <w:rStyle w:val="Lienhypertexte"/>
                     <w:noProof/>
                   </w:rPr>
-                  <w:t>3.</w:t>
+                  <w:t>2.</w:t>
                 </w:r>
                 <w:r>
                   <w:rPr>
@@ -836,7 +712,7 @@
                     <w:rStyle w:val="Lienhypertexte"/>
                     <w:noProof/>
                   </w:rPr>
-                  <w:t>Grammaire DTD</w:t>
+                  <w:t>Structure du document XML</w:t>
                 </w:r>
                 <w:r>
                   <w:rPr>
@@ -857,7 +733,7 @@
                     <w:noProof/>
                     <w:webHidden/>
                   </w:rPr>
-                  <w:instrText xml:space="preserve"> PAGEREF _Toc447742728 \h </w:instrText>
+                  <w:instrText xml:space="preserve"> PAGEREF _Toc447800150 \h </w:instrText>
                 </w:r>
                 <w:r>
                   <w:rPr>
@@ -877,7 +753,7 @@
                     <w:noProof/>
                     <w:webHidden/>
                   </w:rPr>
-                  <w:t>4</w:t>
+                  <w:t>2</w:t>
                 </w:r>
                 <w:r>
                   <w:rPr>
@@ -901,13 +777,13 @@
                   <w:lang w:eastAsia="fr-CH"/>
                 </w:rPr>
               </w:pPr>
-              <w:hyperlink w:anchor="_Toc447742729" w:history="1">
+              <w:hyperlink w:anchor="_Toc447800151" w:history="1">
                 <w:r>
                   <w:rPr>
                     <w:rStyle w:val="Lienhypertexte"/>
                     <w:noProof/>
                   </w:rPr>
-                  <w:t>4.</w:t>
+                  <w:t>3.</w:t>
                 </w:r>
                 <w:r>
                   <w:rPr>
@@ -922,7 +798,7 @@
                     <w:rStyle w:val="Lienhypertexte"/>
                     <w:noProof/>
                   </w:rPr>
-                  <w:t>Exemple de document XML</w:t>
+                  <w:t>Grammaire DTD</w:t>
                 </w:r>
                 <w:r>
                   <w:rPr>
@@ -943,7 +819,7 @@
                     <w:noProof/>
                     <w:webHidden/>
                   </w:rPr>
-                  <w:instrText xml:space="preserve"> PAGEREF _Toc447742729 \h </w:instrText>
+                  <w:instrText xml:space="preserve"> PAGEREF _Toc447800151 \h </w:instrText>
                 </w:r>
                 <w:r>
                   <w:rPr>
@@ -963,7 +839,7 @@
                     <w:noProof/>
                     <w:webHidden/>
                   </w:rPr>
-                  <w:t>5</w:t>
+                  <w:t>4</w:t>
                 </w:r>
                 <w:r>
                   <w:rPr>
@@ -987,13 +863,13 @@
                   <w:lang w:eastAsia="fr-CH"/>
                 </w:rPr>
               </w:pPr>
-              <w:hyperlink w:anchor="_Toc447742730" w:history="1">
+              <w:hyperlink w:anchor="_Toc447800152" w:history="1">
                 <w:r>
                   <w:rPr>
                     <w:rStyle w:val="Lienhypertexte"/>
                     <w:noProof/>
                   </w:rPr>
-                  <w:t>5.</w:t>
+                  <w:t>4.</w:t>
                 </w:r>
                 <w:r>
                   <w:rPr>
@@ -1008,7 +884,7 @@
                     <w:rStyle w:val="Lienhypertexte"/>
                     <w:noProof/>
                   </w:rPr>
-                  <w:t>Structure du document JSON</w:t>
+                  <w:t>Exemple de document XML</w:t>
                 </w:r>
                 <w:r>
                   <w:rPr>
@@ -1029,7 +905,7 @@
                     <w:noProof/>
                     <w:webHidden/>
                   </w:rPr>
-                  <w:instrText xml:space="preserve"> PAGEREF _Toc447742730 \h </w:instrText>
+                  <w:instrText xml:space="preserve"> PAGEREF _Toc447800152 \h </w:instrText>
                 </w:r>
                 <w:r>
                   <w:rPr>
@@ -1049,7 +925,7 @@
                     <w:noProof/>
                     <w:webHidden/>
                   </w:rPr>
-                  <w:t>7</w:t>
+                  <w:t>5</w:t>
                 </w:r>
                 <w:r>
                   <w:rPr>
@@ -1073,13 +949,13 @@
                   <w:lang w:eastAsia="fr-CH"/>
                 </w:rPr>
               </w:pPr>
-              <w:hyperlink w:anchor="_Toc447742731" w:history="1">
+              <w:hyperlink w:anchor="_Toc447800153" w:history="1">
                 <w:r>
                   <w:rPr>
                     <w:rStyle w:val="Lienhypertexte"/>
                     <w:noProof/>
                   </w:rPr>
-                  <w:t>6.</w:t>
+                  <w:t>5.</w:t>
                 </w:r>
                 <w:r>
                   <w:rPr>
@@ -1094,7 +970,7 @@
                     <w:rStyle w:val="Lienhypertexte"/>
                     <w:noProof/>
                   </w:rPr>
-                  <w:t>Exemple de document JSON</w:t>
+                  <w:t>Structure du document JSON</w:t>
                 </w:r>
                 <w:r>
                   <w:rPr>
@@ -1115,7 +991,7 @@
                     <w:noProof/>
                     <w:webHidden/>
                   </w:rPr>
-                  <w:instrText xml:space="preserve"> PAGEREF _Toc447742731 \h </w:instrText>
+                  <w:instrText xml:space="preserve"> PAGEREF _Toc447800153 \h </w:instrText>
                 </w:r>
                 <w:r>
                   <w:rPr>
@@ -1159,12 +1035,98 @@
                   <w:lang w:eastAsia="fr-CH"/>
                 </w:rPr>
               </w:pPr>
-              <w:hyperlink w:anchor="_Toc447742732" w:history="1">
+              <w:hyperlink w:anchor="_Toc447800154" w:history="1">
                 <w:r>
                   <w:rPr>
                     <w:rStyle w:val="Lienhypertexte"/>
                     <w:noProof/>
                   </w:rPr>
+                  <w:t>6.</w:t>
+                </w:r>
+                <w:r>
+                  <w:rPr>
+                    <w:rFonts w:eastAsiaTheme="minorEastAsia"/>
+                    <w:noProof/>
+                    <w:lang w:eastAsia="fr-CH"/>
+                  </w:rPr>
+                  <w:tab/>
+                </w:r>
+                <w:r>
+                  <w:rPr>
+                    <w:rStyle w:val="Lienhypertexte"/>
+                    <w:noProof/>
+                  </w:rPr>
+                  <w:t>Exemple de document JSON</w:t>
+                </w:r>
+                <w:r>
+                  <w:rPr>
+                    <w:noProof/>
+                    <w:webHidden/>
+                  </w:rPr>
+                  <w:tab/>
+                </w:r>
+                <w:r>
+                  <w:rPr>
+                    <w:noProof/>
+                    <w:webHidden/>
+                  </w:rPr>
+                  <w:fldChar w:fldCharType="begin"/>
+                </w:r>
+                <w:r>
+                  <w:rPr>
+                    <w:noProof/>
+                    <w:webHidden/>
+                  </w:rPr>
+                  <w:instrText xml:space="preserve"> PAGEREF _Toc447800154 \h </w:instrText>
+                </w:r>
+                <w:r>
+                  <w:rPr>
+                    <w:noProof/>
+                    <w:webHidden/>
+                  </w:rPr>
+                </w:r>
+                <w:r>
+                  <w:rPr>
+                    <w:noProof/>
+                    <w:webHidden/>
+                  </w:rPr>
+                  <w:fldChar w:fldCharType="separate"/>
+                </w:r>
+                <w:r>
+                  <w:rPr>
+                    <w:noProof/>
+                    <w:webHidden/>
+                  </w:rPr>
+                  <w:t>7</w:t>
+                </w:r>
+                <w:r>
+                  <w:rPr>
+                    <w:noProof/>
+                    <w:webHidden/>
+                  </w:rPr>
+                  <w:fldChar w:fldCharType="end"/>
+                </w:r>
+              </w:hyperlink>
+            </w:p>
+            <w:p>
+              <w:pPr>
+                <w:pStyle w:val="TM1"/>
+                <w:tabs>
+                  <w:tab w:val="left" w:pos="440"/>
+                  <w:tab w:val="right" w:leader="dot" w:pos="9062"/>
+                </w:tabs>
+                <w:rPr>
+                  <w:rFonts w:eastAsiaTheme="minorEastAsia"/>
+                  <w:noProof/>
+                  <w:lang w:eastAsia="fr-CH"/>
+                </w:rPr>
+              </w:pPr>
+              <w:hyperlink w:anchor="_Toc447800155" w:history="1">
+                <w:r>
+                  <w:rPr>
+                    <w:rStyle w:val="Lienhypertexte"/>
+                    <w:noProof/>
+                  </w:rPr>
                   <w:t>7.</w:t>
                 </w:r>
                 <w:r>
@@ -1201,7 +1163,7 @@
                     <w:noProof/>
                     <w:webHidden/>
                   </w:rPr>
-                  <w:instrText xml:space="preserve"> PAGEREF _Toc447742732 \h </w:instrText>
+                  <w:instrText xml:space="preserve"> PAGEREF _Toc447800155 \h </w:instrText>
                 </w:r>
                 <w:r>
                   <w:rPr>
@@ -1254,13 +1216,8 @@
     <w:p>
       <w:pPr>
         <w:pStyle w:val="Titre1"/>
-        <w:rPr>
-          <w:rStyle w:val="lev"/>
-          <w:b/>
-          <w:bCs w:val="0"/>
-        </w:rPr>
-      </w:pPr>
-      <w:bookmarkStart w:id="1" w:name="_Toc447742726"/>
+      </w:pPr>
+      <w:bookmarkStart w:id="0" w:name="_Toc447800149"/>
       <w:r>
         <w:rPr>
           <w:rStyle w:val="lev"/>
@@ -1270,9 +1227,8 @@
         <w:lastRenderedPageBreak/>
         <w:t>Introduction</w:t>
       </w:r>
-      <w:bookmarkEnd w:id="1"/>
-    </w:p>
-    <w:p/>
+      <w:bookmarkEnd w:id="0"/>
+    </w:p>
     <w:p>
       <w:pPr>
         <w:jc w:val="both"/>
@@ -1283,11 +1239,9 @@
       <w:r>
         <w:t xml:space="preserve">Nous avons donc tenté de normaliser les données contenues dans un document </w:t>
       </w:r>
-      <w:proofErr w:type="spellStart"/>
-      <w:r>
-        <w:t>xml</w:t>
-      </w:r>
-      <w:proofErr w:type="spellEnd"/>
+      <w:r>
+        <w:t>XML</w:t>
+      </w:r>
       <w:r>
         <w:t xml:space="preserve"> au moyen d’une grammaire DTD tel que demandé.</w:t>
       </w:r>
@@ -1298,13 +1252,8 @@
     <w:p>
       <w:pPr>
         <w:pStyle w:val="Titre1"/>
-        <w:rPr>
-          <w:rStyle w:val="lev"/>
-          <w:b/>
-          <w:bCs w:val="0"/>
-        </w:rPr>
-      </w:pPr>
-      <w:bookmarkStart w:id="2" w:name="_Toc447742727"/>
+      </w:pPr>
+      <w:bookmarkStart w:id="1" w:name="_Toc447800150"/>
       <w:r>
         <w:rPr>
           <w:rStyle w:val="lev"/>
@@ -1313,9 +1262,8 @@
         </w:rPr>
         <w:t>Structure du document XML</w:t>
       </w:r>
-      <w:bookmarkEnd w:id="2"/>
-    </w:p>
-    <w:p/>
+      <w:bookmarkEnd w:id="1"/>
+    </w:p>
     <w:p>
       <w:r>
         <w:rPr>
@@ -1323,7 +1271,7 @@
           <w:lang w:eastAsia="fr-CH"/>
         </w:rPr>
         <w:drawing>
-          <wp:inline distT="0" distB="0" distL="0" distR="0" wp14:anchorId="054E0AD1" wp14:editId="7851EFB5">
+          <wp:inline distT="0" distB="0" distL="0" distR="0" wp14:anchorId="709FE622" wp14:editId="414CA129">
             <wp:extent cx="5760720" cy="5058264"/>
             <wp:effectExtent l="0" t="0" r="0" b="9525"/>
             <wp:docPr id="5" name="Image 5"/>
@@ -1373,11 +1321,9 @@
       <w:r>
         <w:t xml:space="preserve">Le document </w:t>
       </w:r>
-      <w:proofErr w:type="spellStart"/>
-      <w:r>
-        <w:t>xml</w:t>
-      </w:r>
-      <w:proofErr w:type="spellEnd"/>
+      <w:r>
+        <w:t>XML</w:t>
+      </w:r>
       <w:r>
         <w:t xml:space="preserve"> doit comprendre le détail des différentes projections afin d’être échangé avec des revues spécialisées, d’autres complexes cinématographiques ou encore des clients WEB (en effectuant une transformation en HTML).</w:t>
       </w:r>
@@ -1392,11 +1338,9 @@
       <w:r>
         <w:t xml:space="preserve">Pour réaliser cet échange d’informations, il a donc été décidé d’utiliser un seul fichier </w:t>
       </w:r>
-      <w:proofErr w:type="spellStart"/>
-      <w:r>
-        <w:t>xml</w:t>
-      </w:r>
-      <w:proofErr w:type="spellEnd"/>
+      <w:r>
+        <w:t>XML</w:t>
+      </w:r>
       <w:r>
         <w:t xml:space="preserve"> contenant la liste des différentes projections. </w:t>
       </w:r>
@@ -1409,39 +1353,34 @@
       <w:r>
         <w:t xml:space="preserve"> par projection et par conséquent les projections représentent l’élément racine du document </w:t>
       </w:r>
-      <w:proofErr w:type="spellStart"/>
-      <w:r>
-        <w:t>xml</w:t>
-      </w:r>
-      <w:proofErr w:type="spellEnd"/>
+      <w:r>
+        <w:t>XML</w:t>
+      </w:r>
       <w:r>
         <w:t>.</w:t>
       </w:r>
       <w:r>
-        <w:t xml:space="preserve"> De plus, il a été choisi de </w:t>
-      </w:r>
+        <w:t xml:space="preserve"> De plus, il a été choisi de ne partager que le stric</w:t>
+      </w:r>
+      <w:r>
+        <w:t xml:space="preserve">t minimum d’informations. Ainsi, </w:t>
+      </w:r>
+      <w:r>
+        <w:t>aucun identifiant, propre à la base de donnée</w:t>
+      </w:r>
+      <w:r>
+        <w:t>s</w:t>
+      </w:r>
+      <w:r>
+        <w:t>, n’est divulgué.</w:t>
+      </w:r>
+    </w:p>
+    <w:p>
+      <w:pPr>
+        <w:jc w:val="both"/>
+      </w:pPr>
       <w:r>
         <w:lastRenderedPageBreak/>
-        <w:t>ne partager que le stric</w:t>
-      </w:r>
-      <w:r>
-        <w:t xml:space="preserve">t minimum d’informations. Ainsi, </w:t>
-      </w:r>
-      <w:r>
-        <w:t>aucun identifiant, propre à la base de donnée</w:t>
-      </w:r>
-      <w:r>
-        <w:t>s</w:t>
-      </w:r>
-      <w:r>
-        <w:t>, n’est divulgué.</w:t>
-      </w:r>
-    </w:p>
-    <w:p>
-      <w:pPr>
-        <w:jc w:val="both"/>
-      </w:pPr>
-      <w:r>
         <w:t xml:space="preserve">Comme illustré dans la figure ci-dessus, les relations du type « un à plusieurs » sont systématiquement encapsulées dans un élément parent. Ainsi, la liste des genres, contenus dans l’élément </w:t>
       </w:r>
       <w:r>
@@ -1583,7 +1522,13 @@
         <w:jc w:val="both"/>
       </w:pPr>
       <w:r>
-        <w:t>Un acteur doit avoir au minimum un nom et un sexe. Les autres informations peuvent ne pas être connues ou ne pas exister (date de décès).</w:t>
+        <w:t xml:space="preserve">Un acteur doit avoir au minimum un nom et un </w:t>
+      </w:r>
+      <w:r>
+        <w:t>genre</w:t>
+      </w:r>
+      <w:r>
+        <w:t>. Les autres informations peuvent ne pas être connues ou ne pas exister (date de décès).</w:t>
       </w:r>
     </w:p>
     <w:p>
@@ -1623,81 +1568,21 @@
       </w:r>
     </w:p>
     <w:p>
-      <w:pPr>
-        <w:jc w:val="both"/>
-      </w:pPr>
-    </w:p>
-    <w:p>
-      <w:pPr>
-        <w:jc w:val="both"/>
-      </w:pPr>
-    </w:p>
-    <w:p>
-      <w:pPr>
-        <w:jc w:val="both"/>
-      </w:pPr>
-    </w:p>
-    <w:p>
-      <w:pPr>
-        <w:jc w:val="both"/>
-      </w:pPr>
-    </w:p>
-    <w:p>
-      <w:pPr>
-        <w:jc w:val="both"/>
-      </w:pPr>
-    </w:p>
-    <w:p>
-      <w:pPr>
-        <w:jc w:val="both"/>
-      </w:pPr>
-    </w:p>
-    <w:p>
-      <w:pPr>
-        <w:jc w:val="both"/>
-      </w:pPr>
-    </w:p>
-    <w:p>
-      <w:pPr>
-        <w:jc w:val="both"/>
-      </w:pPr>
-    </w:p>
-    <w:p>
-      <w:pPr>
-        <w:jc w:val="both"/>
-      </w:pPr>
-    </w:p>
-    <w:p>
-      <w:pPr>
-        <w:jc w:val="both"/>
-      </w:pPr>
-    </w:p>
-    <w:p>
-      <w:pPr>
-        <w:jc w:val="both"/>
-      </w:pPr>
-    </w:p>
-    <w:p>
-      <w:pPr>
-        <w:jc w:val="both"/>
-      </w:pPr>
-    </w:p>
-    <w:p>
-      <w:pPr>
-        <w:jc w:val="both"/>
-      </w:pPr>
+      <w:r>
+        <w:br w:type="page"/>
+      </w:r>
     </w:p>
     <w:p>
       <w:pPr>
         <w:pStyle w:val="Titre1"/>
       </w:pPr>
-      <w:bookmarkStart w:id="3" w:name="_Toc447742728"/>
-      <w:r>
+      <w:bookmarkStart w:id="2" w:name="_Toc447800151"/>
+      <w:r>
+        <w:lastRenderedPageBreak/>
         <w:t>Grammaire DTD</w:t>
       </w:r>
-      <w:bookmarkEnd w:id="3"/>
-    </w:p>
-    <w:p/>
+      <w:bookmarkEnd w:id="2"/>
+    </w:p>
     <w:p>
       <w:pPr>
         <w:jc w:val="both"/>
@@ -1820,9 +1705,9 @@
           <w:lang w:eastAsia="fr-CH"/>
         </w:rPr>
         <w:drawing>
-          <wp:inline distT="0" distB="0" distL="0" distR="0" wp14:anchorId="19B7A3D8" wp14:editId="5CC85D6F">
-            <wp:extent cx="4508696" cy="3434699"/>
-            <wp:effectExtent l="0" t="0" r="6350" b="0"/>
+          <wp:inline distT="0" distB="0" distL="0" distR="0" wp14:anchorId="33CF70A5" wp14:editId="3821401C">
+            <wp:extent cx="5076371" cy="3867150"/>
+            <wp:effectExtent l="0" t="0" r="0" b="0"/>
             <wp:docPr id="1" name="Image 1"/>
             <wp:cNvGraphicFramePr>
               <a:graphicFrameLocks xmlns:a="http://schemas.openxmlformats.org/drawingml/2006/main" noChangeAspect="1"/>
@@ -1843,7 +1728,7 @@
                   <pic:spPr>
                     <a:xfrm>
                       <a:off x="0" y="0"/>
-                      <a:ext cx="4525046" cy="3447154"/>
+                      <a:ext cx="5099676" cy="3884903"/>
                     </a:xfrm>
                     <a:prstGeom prst="rect">
                       <a:avLst/>
@@ -1905,7 +1790,13 @@
         <w:t>ENUM</w:t>
       </w:r>
       <w:r>
-        <w:t xml:space="preserve"> pour le sexe. </w:t>
+        <w:t xml:space="preserve"> pour le </w:t>
+      </w:r>
+      <w:r>
+        <w:t>sexe</w:t>
+      </w:r>
+      <w:r>
+        <w:t xml:space="preserve">. </w:t>
       </w:r>
       <w:r>
         <w:t xml:space="preserve">C’est pourquoi, l’application qui utilisera le fichier </w:t>
@@ -1929,31 +1820,21 @@
       </w:r>
     </w:p>
     <w:p>
-      <w:pPr>
-        <w:jc w:val="both"/>
-      </w:pPr>
-    </w:p>
-    <w:p>
-      <w:pPr>
-        <w:jc w:val="both"/>
-      </w:pPr>
-    </w:p>
-    <w:p>
-      <w:pPr>
-        <w:jc w:val="both"/>
-      </w:pPr>
+      <w:r>
+        <w:br w:type="page"/>
+      </w:r>
     </w:p>
     <w:p>
       <w:pPr>
         <w:pStyle w:val="Titre1"/>
       </w:pPr>
-      <w:bookmarkStart w:id="4" w:name="_Toc447742729"/>
-      <w:r>
+      <w:bookmarkStart w:id="3" w:name="_Toc447800152"/>
+      <w:r>
+        <w:lastRenderedPageBreak/>
         <w:t>Exemple de document XML</w:t>
       </w:r>
-      <w:bookmarkEnd w:id="4"/>
-    </w:p>
-    <w:p/>
+      <w:bookmarkEnd w:id="3"/>
+    </w:p>
     <w:p>
       <w:pPr>
         <w:jc w:val="both"/>
@@ -2047,7 +1928,7 @@
           <w:lang w:eastAsia="fr-CH"/>
         </w:rPr>
         <w:drawing>
-          <wp:inline distT="0" distB="0" distL="0" distR="0" wp14:anchorId="322B95C6" wp14:editId="74B71AD4">
+          <wp:inline distT="0" distB="0" distL="0" distR="0" wp14:anchorId="6EA547AA" wp14:editId="55BB2843">
             <wp:extent cx="5760720" cy="4337050"/>
             <wp:effectExtent l="0" t="0" r="0" b="6350"/>
             <wp:docPr id="7" name="Image 7"/>
@@ -2094,7 +1975,7 @@
         </w:rPr>
         <w:lastRenderedPageBreak/>
         <w:drawing>
-          <wp:inline distT="0" distB="0" distL="0" distR="0" wp14:anchorId="3C78C8D3" wp14:editId="5ACC5A72">
+          <wp:inline distT="0" distB="0" distL="0" distR="0" wp14:anchorId="08047493" wp14:editId="2DF8E3E6">
             <wp:extent cx="5760720" cy="3074670"/>
             <wp:effectExtent l="0" t="0" r="0" b="0"/>
             <wp:docPr id="8" name="Image 8"/>
@@ -2142,7 +2023,7 @@
           <w:lang w:eastAsia="fr-CH"/>
         </w:rPr>
         <w:drawing>
-          <wp:inline distT="0" distB="0" distL="0" distR="0" wp14:anchorId="3D0E5B16" wp14:editId="45EBCDCA">
+          <wp:inline distT="0" distB="0" distL="0" distR="0" wp14:anchorId="404BC6BF" wp14:editId="36145F36">
             <wp:extent cx="5760720" cy="3063875"/>
             <wp:effectExtent l="0" t="0" r="0" b="3175"/>
             <wp:docPr id="9" name="Image 9"/>
@@ -2190,7 +2071,7 @@
           <w:lang w:eastAsia="fr-CH"/>
         </w:rPr>
         <w:drawing>
-          <wp:inline distT="0" distB="0" distL="0" distR="0" wp14:anchorId="29DC161D" wp14:editId="77D4C875">
+          <wp:inline distT="0" distB="0" distL="0" distR="0" wp14:anchorId="46955B94" wp14:editId="6AE7291C">
             <wp:extent cx="5756371" cy="805395"/>
             <wp:effectExtent l="0" t="0" r="0" b="0"/>
             <wp:docPr id="10" name="Image 10"/>
@@ -2234,47 +2115,21 @@
       </w:r>
     </w:p>
     <w:p>
-      <w:pPr>
-        <w:jc w:val="both"/>
-      </w:pPr>
-    </w:p>
-    <w:p>
-      <w:pPr>
-        <w:jc w:val="both"/>
-      </w:pPr>
-    </w:p>
-    <w:p>
-      <w:pPr>
-        <w:jc w:val="both"/>
-      </w:pPr>
-    </w:p>
-    <w:p>
-      <w:pPr>
-        <w:jc w:val="both"/>
-      </w:pPr>
-    </w:p>
-    <w:p>
-      <w:pPr>
-        <w:jc w:val="both"/>
-      </w:pPr>
-    </w:p>
-    <w:p>
-      <w:pPr>
-        <w:jc w:val="both"/>
-      </w:pPr>
+      <w:r>
+        <w:br w:type="page"/>
+      </w:r>
     </w:p>
     <w:p>
       <w:pPr>
         <w:pStyle w:val="Titre1"/>
       </w:pPr>
-      <w:bookmarkStart w:id="5" w:name="_Toc447742730"/>
+      <w:bookmarkStart w:id="4" w:name="_Toc447800153"/>
       <w:r>
         <w:lastRenderedPageBreak/>
         <w:t>Structure du document JSON</w:t>
       </w:r>
-      <w:bookmarkEnd w:id="5"/>
-    </w:p>
-    <w:p/>
+      <w:bookmarkEnd w:id="4"/>
+    </w:p>
     <w:p>
       <w:r>
         <w:rPr>
@@ -2282,7 +2137,7 @@
           <w:lang w:eastAsia="fr-CH"/>
         </w:rPr>
         <w:drawing>
-          <wp:inline distT="0" distB="0" distL="0" distR="0" wp14:anchorId="5B94715F" wp14:editId="4275AA67">
+          <wp:inline distT="0" distB="0" distL="0" distR="0" wp14:anchorId="41210A0A" wp14:editId="2B8AE6A5">
             <wp:extent cx="5524500" cy="1781175"/>
             <wp:effectExtent l="0" t="0" r="0" b="9525"/>
             <wp:docPr id="4" name="Image 4"/>
@@ -2325,11 +2180,9 @@
       <w:r>
         <w:t xml:space="preserve">Le document </w:t>
       </w:r>
-      <w:proofErr w:type="spellStart"/>
-      <w:r>
-        <w:t>json</w:t>
-      </w:r>
-      <w:proofErr w:type="spellEnd"/>
+      <w:r>
+        <w:t>JSON</w:t>
+      </w:r>
       <w:r>
         <w:t xml:space="preserve"> doit comprendre un résumé des différentes projections</w:t>
       </w:r>
@@ -2344,19 +2197,15 @@
       <w:r>
         <w:t xml:space="preserve">Pour réaliser cet échange d’informations, il a donc été décidé d’utiliser un seul fichier </w:t>
       </w:r>
-      <w:proofErr w:type="spellStart"/>
-      <w:r>
-        <w:t>json</w:t>
-      </w:r>
-      <w:proofErr w:type="spellEnd"/>
+      <w:r>
+        <w:t>JSON</w:t>
+      </w:r>
       <w:r>
         <w:t xml:space="preserve"> contenant la liste des différentes projections. Toutes les informations sont regroupées par projection et par conséquent les projections représentent l’élément racine du document </w:t>
       </w:r>
-      <w:proofErr w:type="spellStart"/>
-      <w:r>
-        <w:t>json</w:t>
-      </w:r>
-      <w:proofErr w:type="spellEnd"/>
+      <w:r>
+        <w:t>JSON</w:t>
+      </w:r>
       <w:r>
         <w:t xml:space="preserve">. </w:t>
       </w:r>
@@ -2378,20 +2227,14 @@
     </w:p>
     <w:p>
       <w:pPr>
-        <w:jc w:val="both"/>
-      </w:pPr>
-    </w:p>
-    <w:p>
-      <w:pPr>
         <w:pStyle w:val="Titre1"/>
       </w:pPr>
-      <w:bookmarkStart w:id="6" w:name="_Toc447742731"/>
+      <w:bookmarkStart w:id="5" w:name="_Toc447800154"/>
       <w:r>
         <w:t>Exemple de document JSON</w:t>
       </w:r>
-      <w:bookmarkEnd w:id="6"/>
-    </w:p>
-    <w:p/>
+      <w:bookmarkEnd w:id="5"/>
+    </w:p>
     <w:p>
       <w:pPr>
         <w:jc w:val="center"/>
@@ -2402,7 +2245,7 @@
           <w:lang w:eastAsia="fr-CH"/>
         </w:rPr>
         <w:drawing>
-          <wp:inline distT="0" distB="0" distL="0" distR="0" wp14:anchorId="2B94A437" wp14:editId="67B60CD5">
+          <wp:inline distT="0" distB="0" distL="0" distR="0" wp14:anchorId="0ABF0696" wp14:editId="5D6C5646">
             <wp:extent cx="3236581" cy="2590388"/>
             <wp:effectExtent l="0" t="0" r="2540" b="635"/>
             <wp:docPr id="12" name="Image 12"/>
@@ -2446,32 +2289,23 @@
       </w:r>
     </w:p>
     <w:p>
-      <w:pPr>
-        <w:jc w:val="center"/>
-      </w:pPr>
-    </w:p>
-    <w:p>
-      <w:pPr>
-        <w:jc w:val="center"/>
-      </w:pPr>
-    </w:p>
-    <w:p>
-      <w:pPr>
-        <w:jc w:val="center"/>
-      </w:pPr>
+      <w:r>
+        <w:br w:type="page"/>
+      </w:r>
     </w:p>
     <w:p>
       <w:pPr>
         <w:pStyle w:val="Titre1"/>
       </w:pPr>
-      <w:bookmarkStart w:id="7" w:name="_Toc447742732"/>
+      <w:bookmarkStart w:id="6" w:name="_Toc447800155"/>
+      <w:bookmarkStart w:id="7" w:name="_GoBack"/>
+      <w:bookmarkEnd w:id="7"/>
       <w:r>
         <w:lastRenderedPageBreak/>
         <w:t>Conclusion</w:t>
       </w:r>
-      <w:bookmarkEnd w:id="7"/>
-    </w:p>
-    <w:p/>
+      <w:bookmarkEnd w:id="6"/>
+    </w:p>
     <w:p>
       <w:pPr>
         <w:jc w:val="both"/>
@@ -2479,11 +2313,9 @@
       <w:r>
         <w:t xml:space="preserve">Ce laboratoire nous a permis d’avoir un bref aperçu des méthodes de normalisation des données dans les documents </w:t>
       </w:r>
-      <w:proofErr w:type="spellStart"/>
-      <w:r>
-        <w:t>xml</w:t>
-      </w:r>
-      <w:proofErr w:type="spellEnd"/>
+      <w:r>
+        <w:t>XML</w:t>
+      </w:r>
       <w:r>
         <w:t>.</w:t>
       </w:r>
@@ -2518,19 +2350,15 @@
       <w:r>
         <w:t xml:space="preserve">Nous relevons toutefois quelques difficultés rencontrées lors de ce laboratoire. En effet, l’utilisation de document </w:t>
       </w:r>
-      <w:proofErr w:type="spellStart"/>
-      <w:r>
-        <w:t>xml</w:t>
-      </w:r>
-      <w:proofErr w:type="spellEnd"/>
+      <w:r>
+        <w:t>XML</w:t>
+      </w:r>
       <w:r>
         <w:t xml:space="preserve"> pour l’échange ou le stockage de données ne nous étant pas encore totalement familier, la plus grosse difficulté était de concevoir la structure du document </w:t>
       </w:r>
-      <w:proofErr w:type="spellStart"/>
-      <w:r>
-        <w:t>xml</w:t>
-      </w:r>
-      <w:proofErr w:type="spellEnd"/>
+      <w:r>
+        <w:t>XML</w:t>
+      </w:r>
       <w:r>
         <w:t>.</w:t>
       </w:r>
@@ -2564,7 +2392,7 @@
 </file>
 
 <file path=word/endnotes.xml><?xml version="1.0" encoding="utf-8"?>
-<w:endnotes xmlns:wpc="http://schemas.microsoft.com/office/word/2010/wordprocessingCanvas" xmlns:mc="http://schemas.openxmlformats.org/markup-compatibility/2006" xmlns:o="urn:schemas-microsoft-com:office:office" xmlns:r="http://schemas.openxmlformats.org/officeDocument/2006/relationships" xmlns:m="http://schemas.openxmlformats.org/officeDocument/2006/math" xmlns:v="urn:schemas-microsoft-com:vml" xmlns:wp14="http://schemas.microsoft.com/office/word/2010/wordprocessingDrawing" xmlns:wp="http://schemas.openxmlformats.org/drawingml/2006/wordprocessingDrawing" xmlns:w10="urn:schemas-microsoft-com:office:word" xmlns:w="http://schemas.openxmlformats.org/wordprocessingml/2006/main" xmlns:w14="http://schemas.microsoft.com/office/word/2010/wordml" xmlns:w15="http://schemas.microsoft.com/office/word/2012/wordml" xmlns:wpg="http://schemas.microsoft.com/office/word/2010/wordprocessingGroup" xmlns:wpi="http://schemas.microsoft.com/office/word/2010/wordprocessingInk" xmlns:wne="http://schemas.microsoft.com/office/word/2006/wordml" xmlns:wps="http://schemas.microsoft.com/office/word/2010/wordprocessingShape" mc:Ignorable="w14 w15 wp14">
+<w:endnotes xmlns:wpc="http://schemas.microsoft.com/office/word/2010/wordprocessingCanvas" xmlns:cx="http://schemas.microsoft.com/office/drawing/2014/chartex" xmlns:cx1="http://schemas.microsoft.com/office/drawing/2015/9/8/chartex" xmlns:cx2="http://schemas.microsoft.com/office/drawing/2015/10/21/chartex" xmlns:mc="http://schemas.openxmlformats.org/markup-compatibility/2006" xmlns:o="urn:schemas-microsoft-com:office:office" xmlns:r="http://schemas.openxmlformats.org/officeDocument/2006/relationships" xmlns:m="http://schemas.openxmlformats.org/officeDocument/2006/math" xmlns:v="urn:schemas-microsoft-com:vml" xmlns:wp14="http://schemas.microsoft.com/office/word/2010/wordprocessingDrawing" xmlns:wp="http://schemas.openxmlformats.org/drawingml/2006/wordprocessingDrawing" xmlns:w10="urn:schemas-microsoft-com:office:word" xmlns:w="http://schemas.openxmlformats.org/wordprocessingml/2006/main" xmlns:w14="http://schemas.microsoft.com/office/word/2010/wordml" xmlns:w15="http://schemas.microsoft.com/office/word/2012/wordml" xmlns:w16se="http://schemas.microsoft.com/office/word/2015/wordml/symex" xmlns:wpg="http://schemas.microsoft.com/office/word/2010/wordprocessingGroup" xmlns:wpi="http://schemas.microsoft.com/office/word/2010/wordprocessingInk" xmlns:wne="http://schemas.microsoft.com/office/word/2006/wordml" xmlns:wps="http://schemas.microsoft.com/office/word/2010/wordprocessingShape" mc:Ignorable="w14 w15 w16se wp14">
   <w:endnote w:type="separator" w:id="-1">
     <w:p>
       <w:pPr>
@@ -2589,7 +2417,7 @@
 </file>
 
 <file path=word/footer1.xml><?xml version="1.0" encoding="utf-8"?>
-<w:ftr xmlns:wpc="http://schemas.microsoft.com/office/word/2010/wordprocessingCanvas" xmlns:mc="http://schemas.openxmlformats.org/markup-compatibility/2006" xmlns:o="urn:schemas-microsoft-com:office:office" xmlns:r="http://schemas.openxmlformats.org/officeDocument/2006/relationships" xmlns:m="http://schemas.openxmlformats.org/officeDocument/2006/math" xmlns:v="urn:schemas-microsoft-com:vml" xmlns:wp14="http://schemas.microsoft.com/office/word/2010/wordprocessingDrawing" xmlns:wp="http://schemas.openxmlformats.org/drawingml/2006/wordprocessingDrawing" xmlns:w10="urn:schemas-microsoft-com:office:word" xmlns:w="http://schemas.openxmlformats.org/wordprocessingml/2006/main" xmlns:w14="http://schemas.microsoft.com/office/word/2010/wordml" xmlns:w15="http://schemas.microsoft.com/office/word/2012/wordml" xmlns:wpg="http://schemas.microsoft.com/office/word/2010/wordprocessingGroup" xmlns:wpi="http://schemas.microsoft.com/office/word/2010/wordprocessingInk" xmlns:wne="http://schemas.microsoft.com/office/word/2006/wordml" xmlns:wps="http://schemas.microsoft.com/office/word/2010/wordprocessingShape" mc:Ignorable="w14 w15 wp14">
+<w:ftr xmlns:wpc="http://schemas.microsoft.com/office/word/2010/wordprocessingCanvas" xmlns:cx="http://schemas.microsoft.com/office/drawing/2014/chartex" xmlns:cx1="http://schemas.microsoft.com/office/drawing/2015/9/8/chartex" xmlns:cx2="http://schemas.microsoft.com/office/drawing/2015/10/21/chartex" xmlns:mc="http://schemas.openxmlformats.org/markup-compatibility/2006" xmlns:o="urn:schemas-microsoft-com:office:office" xmlns:r="http://schemas.openxmlformats.org/officeDocument/2006/relationships" xmlns:m="http://schemas.openxmlformats.org/officeDocument/2006/math" xmlns:v="urn:schemas-microsoft-com:vml" xmlns:wp14="http://schemas.microsoft.com/office/word/2010/wordprocessingDrawing" xmlns:wp="http://schemas.openxmlformats.org/drawingml/2006/wordprocessingDrawing" xmlns:w10="urn:schemas-microsoft-com:office:word" xmlns:w="http://schemas.openxmlformats.org/wordprocessingml/2006/main" xmlns:w14="http://schemas.microsoft.com/office/word/2010/wordml" xmlns:w15="http://schemas.microsoft.com/office/word/2012/wordml" xmlns:w16se="http://schemas.microsoft.com/office/word/2015/wordml/symex" xmlns:wpg="http://schemas.microsoft.com/office/word/2010/wordprocessingGroup" xmlns:wpi="http://schemas.microsoft.com/office/word/2010/wordprocessingInk" xmlns:wne="http://schemas.microsoft.com/office/word/2006/wordml" xmlns:wps="http://schemas.microsoft.com/office/word/2010/wordprocessingShape" mc:Ignorable="w14 w15 w16se wp14">
   <w:p>
     <w:pPr>
       <w:pStyle w:val="Pieddepage"/>
@@ -2621,7 +2449,7 @@
 </file>
 
 <file path=word/footnotes.xml><?xml version="1.0" encoding="utf-8"?>
-<w:footnotes xmlns:wpc="http://schemas.microsoft.com/office/word/2010/wordprocessingCanvas" xmlns:mc="http://schemas.openxmlformats.org/markup-compatibility/2006" xmlns:o="urn:schemas-microsoft-com:office:office" xmlns:r="http://schemas.openxmlformats.org/officeDocument/2006/relationships" xmlns:m="http://schemas.openxmlformats.org/officeDocument/2006/math" xmlns:v="urn:schemas-microsoft-com:vml" xmlns:wp14="http://schemas.microsoft.com/office/word/2010/wordprocessingDrawing" xmlns:wp="http://schemas.openxmlformats.org/drawingml/2006/wordprocessingDrawing" xmlns:w10="urn:schemas-microsoft-com:office:word" xmlns:w="http://schemas.openxmlformats.org/wordprocessingml/2006/main" xmlns:w14="http://schemas.microsoft.com/office/word/2010/wordml" xmlns:w15="http://schemas.microsoft.com/office/word/2012/wordml" xmlns:wpg="http://schemas.microsoft.com/office/word/2010/wordprocessingGroup" xmlns:wpi="http://schemas.microsoft.com/office/word/2010/wordprocessingInk" xmlns:wne="http://schemas.microsoft.com/office/word/2006/wordml" xmlns:wps="http://schemas.microsoft.com/office/word/2010/wordprocessingShape" mc:Ignorable="w14 w15 wp14">
+<w:footnotes xmlns:wpc="http://schemas.microsoft.com/office/word/2010/wordprocessingCanvas" xmlns:cx="http://schemas.microsoft.com/office/drawing/2014/chartex" xmlns:cx1="http://schemas.microsoft.com/office/drawing/2015/9/8/chartex" xmlns:cx2="http://schemas.microsoft.com/office/drawing/2015/10/21/chartex" xmlns:mc="http://schemas.openxmlformats.org/markup-compatibility/2006" xmlns:o="urn:schemas-microsoft-com:office:office" xmlns:r="http://schemas.openxmlformats.org/officeDocument/2006/relationships" xmlns:m="http://schemas.openxmlformats.org/officeDocument/2006/math" xmlns:v="urn:schemas-microsoft-com:vml" xmlns:wp14="http://schemas.microsoft.com/office/word/2010/wordprocessingDrawing" xmlns:wp="http://schemas.openxmlformats.org/drawingml/2006/wordprocessingDrawing" xmlns:w10="urn:schemas-microsoft-com:office:word" xmlns:w="http://schemas.openxmlformats.org/wordprocessingml/2006/main" xmlns:w14="http://schemas.microsoft.com/office/word/2010/wordml" xmlns:w15="http://schemas.microsoft.com/office/word/2012/wordml" xmlns:w16se="http://schemas.microsoft.com/office/word/2015/wordml/symex" xmlns:wpg="http://schemas.microsoft.com/office/word/2010/wordprocessingGroup" xmlns:wpi="http://schemas.microsoft.com/office/word/2010/wordprocessingInk" xmlns:wne="http://schemas.microsoft.com/office/word/2006/wordml" xmlns:wps="http://schemas.microsoft.com/office/word/2010/wordprocessingShape" mc:Ignorable="w14 w15 w16se wp14">
   <w:footnote w:type="separator" w:id="-1">
     <w:p>
       <w:pPr>
@@ -2646,7 +2474,7 @@
 </file>
 
 <file path=word/header1.xml><?xml version="1.0" encoding="utf-8"?>
-<w:hdr xmlns:wpc="http://schemas.microsoft.com/office/word/2010/wordprocessingCanvas" xmlns:mc="http://schemas.openxmlformats.org/markup-compatibility/2006" xmlns:o="urn:schemas-microsoft-com:office:office" xmlns:r="http://schemas.openxmlformats.org/officeDocument/2006/relationships" xmlns:m="http://schemas.openxmlformats.org/officeDocument/2006/math" xmlns:v="urn:schemas-microsoft-com:vml" xmlns:wp14="http://schemas.microsoft.com/office/word/2010/wordprocessingDrawing" xmlns:wp="http://schemas.openxmlformats.org/drawingml/2006/wordprocessingDrawing" xmlns:w10="urn:schemas-microsoft-com:office:word" xmlns:w="http://schemas.openxmlformats.org/wordprocessingml/2006/main" xmlns:w14="http://schemas.microsoft.com/office/word/2010/wordml" xmlns:w15="http://schemas.microsoft.com/office/word/2012/wordml" xmlns:wpg="http://schemas.microsoft.com/office/word/2010/wordprocessingGroup" xmlns:wpi="http://schemas.microsoft.com/office/word/2010/wordprocessingInk" xmlns:wne="http://schemas.microsoft.com/office/word/2006/wordml" xmlns:wps="http://schemas.microsoft.com/office/word/2010/wordprocessingShape" mc:Ignorable="w14 w15 wp14">
+<w:hdr xmlns:wpc="http://schemas.microsoft.com/office/word/2010/wordprocessingCanvas" xmlns:cx="http://schemas.microsoft.com/office/drawing/2014/chartex" xmlns:cx1="http://schemas.microsoft.com/office/drawing/2015/9/8/chartex" xmlns:cx2="http://schemas.microsoft.com/office/drawing/2015/10/21/chartex" xmlns:mc="http://schemas.openxmlformats.org/markup-compatibility/2006" xmlns:o="urn:schemas-microsoft-com:office:office" xmlns:r="http://schemas.openxmlformats.org/officeDocument/2006/relationships" xmlns:m="http://schemas.openxmlformats.org/officeDocument/2006/math" xmlns:v="urn:schemas-microsoft-com:vml" xmlns:wp14="http://schemas.microsoft.com/office/word/2010/wordprocessingDrawing" xmlns:wp="http://schemas.openxmlformats.org/drawingml/2006/wordprocessingDrawing" xmlns:w10="urn:schemas-microsoft-com:office:word" xmlns:w="http://schemas.openxmlformats.org/wordprocessingml/2006/main" xmlns:w14="http://schemas.microsoft.com/office/word/2010/wordml" xmlns:w15="http://schemas.microsoft.com/office/word/2012/wordml" xmlns:w16se="http://schemas.microsoft.com/office/word/2015/wordml/symex" xmlns:wpg="http://schemas.microsoft.com/office/word/2010/wordprocessingGroup" xmlns:wpi="http://schemas.microsoft.com/office/word/2010/wordprocessingInk" xmlns:wne="http://schemas.microsoft.com/office/word/2006/wordml" xmlns:wps="http://schemas.microsoft.com/office/word/2010/wordprocessingShape" mc:Ignorable="w14 w15 w16se wp14">
   <w:p>
     <w:pPr>
       <w:pStyle w:val="En-tte"/>
@@ -2684,7 +2512,7 @@
 </file>
 
 <file path=word/numbering.xml><?xml version="1.0" encoding="utf-8"?>
-<w:numbering xmlns:wpc="http://schemas.microsoft.com/office/word/2010/wordprocessingCanvas" xmlns:mc="http://schemas.openxmlformats.org/markup-compatibility/2006" xmlns:o="urn:schemas-microsoft-com:office:office" xmlns:r="http://schemas.openxmlformats.org/officeDocument/2006/relationships" xmlns:m="http://schemas.openxmlformats.org/officeDocument/2006/math" xmlns:v="urn:schemas-microsoft-com:vml" xmlns:wp14="http://schemas.microsoft.com/office/word/2010/wordprocessingDrawing" xmlns:wp="http://schemas.openxmlformats.org/drawingml/2006/wordprocessingDrawing" xmlns:w10="urn:schemas-microsoft-com:office:word" xmlns:w="http://schemas.openxmlformats.org/wordprocessingml/2006/main" xmlns:w14="http://schemas.microsoft.com/office/word/2010/wordml" xmlns:w15="http://schemas.microsoft.com/office/word/2012/wordml" xmlns:wpg="http://schemas.microsoft.com/office/word/2010/wordprocessingGroup" xmlns:wpi="http://schemas.microsoft.com/office/word/2010/wordprocessingInk" xmlns:wne="http://schemas.microsoft.com/office/word/2006/wordml" xmlns:wps="http://schemas.microsoft.com/office/word/2010/wordprocessingShape" mc:Ignorable="w14 w15 wp14">
+<w:numbering xmlns:wpc="http://schemas.microsoft.com/office/word/2010/wordprocessingCanvas" xmlns:cx="http://schemas.microsoft.com/office/drawing/2014/chartex" xmlns:cx1="http://schemas.microsoft.com/office/drawing/2015/9/8/chartex" xmlns:cx2="http://schemas.microsoft.com/office/drawing/2015/10/21/chartex" xmlns:mc="http://schemas.openxmlformats.org/markup-compatibility/2006" xmlns:o="urn:schemas-microsoft-com:office:office" xmlns:r="http://schemas.openxmlformats.org/officeDocument/2006/relationships" xmlns:m="http://schemas.openxmlformats.org/officeDocument/2006/math" xmlns:v="urn:schemas-microsoft-com:vml" xmlns:wp14="http://schemas.microsoft.com/office/word/2010/wordprocessingDrawing" xmlns:wp="http://schemas.openxmlformats.org/drawingml/2006/wordprocessingDrawing" xmlns:w10="urn:schemas-microsoft-com:office:word" xmlns:w="http://schemas.openxmlformats.org/wordprocessingml/2006/main" xmlns:w14="http://schemas.microsoft.com/office/word/2010/wordml" xmlns:w15="http://schemas.microsoft.com/office/word/2012/wordml" xmlns:w16se="http://schemas.microsoft.com/office/word/2015/wordml/symex" xmlns:wpg="http://schemas.microsoft.com/office/word/2010/wordprocessingGroup" xmlns:wpi="http://schemas.microsoft.com/office/word/2010/wordprocessingInk" xmlns:wne="http://schemas.microsoft.com/office/word/2006/wordml" xmlns:wps="http://schemas.microsoft.com/office/word/2010/wordprocessingShape" mc:Ignorable="w14 w15 w16se wp14">
   <w:abstractNum w:abstractNumId="0" w15:restartNumberingAfterBreak="0">
     <w:nsid w:val="0B697AA7"/>
     <w:multiLevelType w:val="hybridMultilevel"/>
@@ -3251,7 +3079,7 @@
 </file>
 
 <file path=word/styles.xml><?xml version="1.0" encoding="utf-8"?>
-<w:styles xmlns:mc="http://schemas.openxmlformats.org/markup-compatibility/2006" xmlns:r="http://schemas.openxmlformats.org/officeDocument/2006/relationships" xmlns:w="http://schemas.openxmlformats.org/wordprocessingml/2006/main" xmlns:w14="http://schemas.microsoft.com/office/word/2010/wordml" xmlns:w15="http://schemas.microsoft.com/office/word/2012/wordml" mc:Ignorable="w14 w15">
+<w:styles xmlns:mc="http://schemas.openxmlformats.org/markup-compatibility/2006" xmlns:r="http://schemas.openxmlformats.org/officeDocument/2006/relationships" xmlns:w="http://schemas.openxmlformats.org/wordprocessingml/2006/main" xmlns:w14="http://schemas.microsoft.com/office/word/2010/wordml" xmlns:w15="http://schemas.microsoft.com/office/word/2012/wordml" xmlns:w16se="http://schemas.microsoft.com/office/word/2015/wordml/symex" mc:Ignorable="w14 w15 w16se">
   <w:docDefaults>
     <w:rPrDefault>
       <w:rPr>
@@ -3267,7 +3095,7 @@
       </w:pPr>
     </w:pPrDefault>
   </w:docDefaults>
-  <w:latentStyles w:defLockedState="0" w:defUIPriority="99" w:defSemiHidden="0" w:defUnhideWhenUsed="0" w:defQFormat="0" w:count="371">
+  <w:latentStyles w:defLockedState="0" w:defUIPriority="99" w:defSemiHidden="0" w:defUnhideWhenUsed="0" w:defQFormat="0" w:count="372">
     <w:lsdException w:name="Normal" w:uiPriority="0" w:qFormat="1"/>
     <w:lsdException w:name="heading 1" w:uiPriority="9" w:qFormat="1"/>
     <w:lsdException w:name="heading 2" w:semiHidden="1" w:uiPriority="9" w:unhideWhenUsed="1" w:qFormat="1"/>
@@ -3373,7 +3201,6 @@
     <w:lsdException w:name="HTML Sample" w:semiHidden="1" w:unhideWhenUsed="1"/>
     <w:lsdException w:name="HTML Typewriter" w:semiHidden="1" w:unhideWhenUsed="1"/>
     <w:lsdException w:name="HTML Variable" w:semiHidden="1" w:unhideWhenUsed="1"/>
-    <w:lsdException w:name="Normal Table" w:semiHidden="1" w:unhideWhenUsed="1"/>
     <w:lsdException w:name="annotation subject" w:semiHidden="1" w:unhideWhenUsed="1"/>
     <w:lsdException w:name="No List" w:semiHidden="1" w:unhideWhenUsed="1"/>
     <w:lsdException w:name="Outline List 1" w:semiHidden="1" w:unhideWhenUsed="1"/>
@@ -3420,10 +3247,8 @@
     <w:lsdException w:name="Table Subtle 2" w:semiHidden="1" w:unhideWhenUsed="1"/>
     <w:lsdException w:name="Table Web 1" w:semiHidden="1" w:unhideWhenUsed="1"/>
     <w:lsdException w:name="Table Web 2" w:semiHidden="1" w:unhideWhenUsed="1"/>
-    <w:lsdException w:name="Table Web 3" w:semiHidden="1" w:unhideWhenUsed="1"/>
     <w:lsdException w:name="Balloon Text" w:semiHidden="1" w:unhideWhenUsed="1"/>
     <w:lsdException w:name="Table Grid" w:uiPriority="39"/>
-    <w:lsdException w:name="Table Theme" w:semiHidden="1" w:unhideWhenUsed="1"/>
     <w:lsdException w:name="Placeholder Text" w:semiHidden="1"/>
     <w:lsdException w:name="No Spacing" w:uiPriority="1" w:qFormat="1"/>
     <w:lsdException w:name="Light Shading" w:uiPriority="60"/>
@@ -3639,6 +3464,7 @@
     <w:lsdException w:name="List Table 5 Dark Accent 6" w:uiPriority="50"/>
     <w:lsdException w:name="List Table 6 Colorful Accent 6" w:uiPriority="51"/>
     <w:lsdException w:name="List Table 7 Colorful Accent 6" w:uiPriority="52"/>
+    <w:lsdException w:name="Mention" w:semiHidden="1" w:unhideWhenUsed="1"/>
   </w:latentStyles>
   <w:style w:type="paragraph" w:default="1" w:styleId="Normal">
     <w:name w:val="Normal"/>
@@ -3651,14 +3477,14 @@
     <w:link w:val="Titre1Car"/>
     <w:uiPriority w:val="9"/>
     <w:qFormat/>
-    <w:rsid w:val="00177B05"/>
+    <w:rsid w:val="00256440"/>
     <w:pPr>
       <w:keepNext/>
       <w:keepLines/>
       <w:numPr>
         <w:numId w:val="6"/>
       </w:numPr>
-      <w:spacing w:before="240" w:after="0"/>
+      <w:spacing w:before="120" w:after="120"/>
       <w:outlineLvl w:val="0"/>
     </w:pPr>
     <w:rPr>
@@ -3744,7 +3570,7 @@
     <w:basedOn w:val="Policepardfaut"/>
     <w:link w:val="Titre1"/>
     <w:uiPriority w:val="9"/>
-    <w:rsid w:val="00177B05"/>
+    <w:rsid w:val="00256440"/>
     <w:rPr>
       <w:rFonts w:asciiTheme="majorHAnsi" w:eastAsiaTheme="majorEastAsia" w:hAnsiTheme="majorHAnsi" w:cstheme="majorBidi"/>
       <w:b/>
@@ -4130,7 +3956,7 @@
 </file>
 
 <file path=customXml/itemProps2.xml><?xml version="1.0" encoding="utf-8"?>
-<ds:datastoreItem xmlns:ds="http://schemas.openxmlformats.org/officeDocument/2006/customXml" ds:itemID="{7F0BB902-9441-4AF5-9425-A1CAB4393881}">
+<ds:datastoreItem xmlns:ds="http://schemas.openxmlformats.org/officeDocument/2006/customXml" ds:itemID="{A6A5153A-6FA4-49D9-9AB9-1774265908B1}">
   <ds:schemaRefs>
     <ds:schemaRef ds:uri="http://schemas.openxmlformats.org/officeDocument/2006/bibliography"/>
   </ds:schemaRefs>

</xml_diff>